<commit_message>
lab 5 report is updated
</commit_message>
<xml_diff>
--- a/AI5_Report.docx
+++ b/AI5_Report.docx
@@ -358,13 +358,23 @@
               </w:rPr>
               <w:t xml:space="preserve">Ст. </w:t>
             </w:r>
+            <w:proofErr w:type="spellStart"/>
             <w:r>
               <w:rPr>
                 <w:sz w:val="32"/>
                 <w:szCs w:val="32"/>
                 <w:lang w:val="uk-UA" w:eastAsia="en-US"/>
               </w:rPr>
-              <w:t>вик. Мажара О.О.</w:t>
+              <w:t>вик</w:t>
+            </w:r>
+            <w:proofErr w:type="spellEnd"/>
+            <w:r>
+              <w:rPr>
+                <w:sz w:val="32"/>
+                <w:szCs w:val="32"/>
+                <w:lang w:val="uk-UA" w:eastAsia="en-US"/>
+              </w:rPr>
+              <w:t>. Мажара О.О.</w:t>
             </w:r>
           </w:p>
         </w:tc>
@@ -758,9 +768,12 @@
         <w:t xml:space="preserve">Текст розробленого програмного забезпечення з коментарями. </w:t>
       </w:r>
     </w:p>
-    <w:p>
-      <w:pPr>
-        <w:ind w:firstLine="0"/>
+    <w:bookmarkStart w:id="0" w:name="_GoBack"/>
+    <w:bookmarkEnd w:id="0"/>
+    <w:p>
+      <w:pPr>
+        <w:pStyle w:val="a4"/>
+        <w:ind w:left="360" w:firstLine="0"/>
         <w:rPr>
           <w:b/>
           <w:sz w:val="32"/>
@@ -768,112 +781,24 @@
           <w:lang w:val="uk-UA"/>
         </w:rPr>
       </w:pPr>
-      <w:hyperlink r:id="rId6" w:history="1">
-        <w:r>
-          <w:rPr>
-            <w:rStyle w:val="a6"/>
-          </w:rPr>
-          <w:t>https</w:t>
-        </w:r>
-        <w:r>
-          <w:rPr>
-            <w:rStyle w:val="a6"/>
-            <w:lang w:val="uk-UA"/>
-          </w:rPr>
-          <w:t>://</w:t>
-        </w:r>
-        <w:r>
-          <w:rPr>
-            <w:rStyle w:val="a6"/>
-          </w:rPr>
-          <w:t>github</w:t>
-        </w:r>
-        <w:r>
-          <w:rPr>
-            <w:rStyle w:val="a6"/>
-            <w:lang w:val="uk-UA"/>
-          </w:rPr>
-          <w:t>.</w:t>
-        </w:r>
-        <w:r>
-          <w:rPr>
-            <w:rStyle w:val="a6"/>
-          </w:rPr>
-          <w:t>com</w:t>
-        </w:r>
-        <w:r>
-          <w:rPr>
-            <w:rStyle w:val="a6"/>
-            <w:lang w:val="uk-UA"/>
-          </w:rPr>
-          <w:t>/</w:t>
-        </w:r>
-        <w:r>
-          <w:rPr>
-            <w:rStyle w:val="a6"/>
-          </w:rPr>
-          <w:t>oleksandravozniuk</w:t>
-        </w:r>
-        <w:r>
-          <w:rPr>
-            <w:rStyle w:val="a6"/>
-            <w:lang w:val="uk-UA"/>
-          </w:rPr>
-          <w:t>/</w:t>
-        </w:r>
-        <w:r>
-          <w:rPr>
-            <w:rStyle w:val="a6"/>
-          </w:rPr>
-          <w:t>ArtificialIntelligence</w:t>
-        </w:r>
-        <w:r>
-          <w:rPr>
-            <w:rStyle w:val="a6"/>
-            <w:lang w:val="uk-UA"/>
-          </w:rPr>
-          <w:t>/</w:t>
-        </w:r>
-        <w:r>
-          <w:rPr>
-            <w:rStyle w:val="a6"/>
-          </w:rPr>
-          <w:t>tree</w:t>
-        </w:r>
-        <w:r>
-          <w:rPr>
-            <w:rStyle w:val="a6"/>
-            <w:lang w:val="uk-UA"/>
-          </w:rPr>
-          <w:t>/</w:t>
-        </w:r>
-        <w:r>
-          <w:rPr>
-            <w:rStyle w:val="a6"/>
-          </w:rPr>
-          <w:t>master</w:t>
-        </w:r>
-        <w:r>
-          <w:rPr>
-            <w:rStyle w:val="a6"/>
-            <w:lang w:val="uk-UA"/>
-          </w:rPr>
-          <w:t>/</w:t>
-        </w:r>
-        <w:r>
-          <w:rPr>
-            <w:rStyle w:val="a6"/>
-          </w:rPr>
-          <w:t>AI</w:t>
-        </w:r>
-        <w:r>
-          <w:rPr>
-            <w:rStyle w:val="a6"/>
-            <w:lang w:val="uk-UA"/>
-          </w:rPr>
-          <w:t>4</w:t>
-        </w:r>
-      </w:hyperlink>
+      <w:r>
+        <w:fldChar w:fldCharType="begin"/>
+      </w:r>
+      <w:r>
+        <w:instrText xml:space="preserve"> HYPERLINK "https://github.com/oleksandravozniuk/ArtificialIntelligence/tree/master/AI5" </w:instrText>
+      </w:r>
+      <w:r>
+        <w:fldChar w:fldCharType="separate"/>
+      </w:r>
+      <w:r>
+        <w:rPr>
+          <w:rStyle w:val="a6"/>
+        </w:rPr>
+        <w:t>https://github.com/oleksandravozniuk/ArtificialIntelligence/tree/master/AI5</w:t>
+      </w:r>
+      <w:r>
+        <w:fldChar w:fldCharType="end"/>
+      </w:r>
     </w:p>
     <w:p>
       <w:pPr>
@@ -943,7 +868,7 @@
                     <pic:cNvPicPr/>
                   </pic:nvPicPr>
                   <pic:blipFill>
-                    <a:blip r:embed="rId7"/>
+                    <a:blip r:embed="rId6"/>
                     <a:stretch>
                       <a:fillRect/>
                     </a:stretch>
@@ -978,6 +903,7 @@
           <w:lang w:val="uk-UA"/>
         </w:rPr>
       </w:pPr>
+      <w:proofErr w:type="spellStart"/>
       <w:r>
         <w:rPr>
           <w:b/>
@@ -985,8 +911,45 @@
           <w:szCs w:val="32"/>
         </w:rPr>
         <w:lastRenderedPageBreak/>
-        <w:t>Відповіді на контрольні запитання</w:t>
-      </w:r>
+        <w:t>Відповіді</w:t>
+      </w:r>
+      <w:proofErr w:type="spellEnd"/>
+      <w:r>
+        <w:rPr>
+          <w:b/>
+          <w:sz w:val="32"/>
+          <w:szCs w:val="32"/>
+        </w:rPr>
+        <w:t xml:space="preserve"> на </w:t>
+      </w:r>
+      <w:proofErr w:type="spellStart"/>
+      <w:r>
+        <w:rPr>
+          <w:b/>
+          <w:sz w:val="32"/>
+          <w:szCs w:val="32"/>
+        </w:rPr>
+        <w:t>контрольні</w:t>
+      </w:r>
+      <w:proofErr w:type="spellEnd"/>
+      <w:r>
+        <w:rPr>
+          <w:b/>
+          <w:sz w:val="32"/>
+          <w:szCs w:val="32"/>
+        </w:rPr>
+        <w:t xml:space="preserve"> </w:t>
+      </w:r>
+      <w:proofErr w:type="spellStart"/>
+      <w:r>
+        <w:rPr>
+          <w:b/>
+          <w:sz w:val="32"/>
+          <w:szCs w:val="32"/>
+        </w:rPr>
+        <w:t>запитання</w:t>
+      </w:r>
+      <w:proofErr w:type="spellEnd"/>
     </w:p>
     <w:p>
       <w:pPr>
@@ -1043,6 +1006,7 @@
           <w:lang w:val="en-US"/>
         </w:rPr>
       </w:pPr>
+      <w:proofErr w:type="gramStart"/>
       <w:r>
         <w:rPr>
           <w:rFonts w:asciiTheme="minorHAnsi" w:hAnsiTheme="minorHAnsi" w:cstheme="minorHAnsi"/>
@@ -1052,6 +1016,7 @@
         </w:rPr>
         <w:t>function</w:t>
       </w:r>
+      <w:proofErr w:type="gramEnd"/>
       <w:r>
         <w:rPr>
           <w:rFonts w:asciiTheme="minorHAnsi" w:hAnsiTheme="minorHAnsi" w:cstheme="minorHAnsi"/>
@@ -1176,7 +1141,25 @@
           <w:lang w:val="en-US"/>
         </w:rPr>
         <w:tab/>
-        <w:t>RBFS (problem, Make-Node (Initial-State[problem]),</w:t>
+        <w:t>RBFS (problem, Make-Node (Initial-</w:t>
+      </w:r>
+      <w:proofErr w:type="gramStart"/>
+      <w:r>
+        <w:rPr>
+          <w:rFonts w:asciiTheme="minorHAnsi" w:hAnsiTheme="minorHAnsi" w:cstheme="minorHAnsi"/>
+          <w:szCs w:val="24"/>
+          <w:lang w:val="en-US"/>
+        </w:rPr>
+        <w:t>State[</w:t>
+      </w:r>
+      <w:proofErr w:type="gramEnd"/>
+      <w:r>
+        <w:rPr>
+          <w:rFonts w:asciiTheme="minorHAnsi" w:hAnsiTheme="minorHAnsi" w:cstheme="minorHAnsi"/>
+          <w:szCs w:val="24"/>
+          <w:lang w:val="en-US"/>
+        </w:rPr>
+        <w:t>problem]),</w:t>
       </w:r>
       <m:oMath>
         <m:r>
@@ -1235,7 +1218,25 @@
           <w:szCs w:val="24"/>
           <w:lang w:val="en-US"/>
         </w:rPr>
-        <w:t xml:space="preserve"> RBFS (problem, node, f_limit) </w:t>
+        <w:t xml:space="preserve"> RBFS (problem, node, </w:t>
+      </w:r>
+      <w:proofErr w:type="spellStart"/>
+      <w:r>
+        <w:rPr>
+          <w:rFonts w:asciiTheme="minorHAnsi" w:hAnsiTheme="minorHAnsi" w:cstheme="minorHAnsi"/>
+          <w:szCs w:val="24"/>
+          <w:lang w:val="en-US"/>
+        </w:rPr>
+        <w:t>f_limit</w:t>
+      </w:r>
+      <w:proofErr w:type="spellEnd"/>
+      <w:r>
+        <w:rPr>
+          <w:rFonts w:asciiTheme="minorHAnsi" w:hAnsiTheme="minorHAnsi" w:cstheme="minorHAnsi"/>
+          <w:szCs w:val="24"/>
+          <w:lang w:val="en-US"/>
+        </w:rPr>
+        <w:t xml:space="preserve">) </w:t>
       </w:r>
       <w:r>
         <w:rPr>
@@ -1359,6 +1360,7 @@
         </w:rPr>
         <w:tab/>
       </w:r>
+      <w:proofErr w:type="gramStart"/>
       <w:r>
         <w:rPr>
           <w:rFonts w:asciiTheme="minorHAnsi" w:hAnsiTheme="minorHAnsi" w:cstheme="minorHAnsi"/>
@@ -1368,6 +1370,7 @@
         </w:rPr>
         <w:t>if</w:t>
       </w:r>
+      <w:proofErr w:type="gramEnd"/>
       <w:r>
         <w:rPr>
           <w:rFonts w:asciiTheme="minorHAnsi" w:hAnsiTheme="minorHAnsi" w:cstheme="minorHAnsi"/>
@@ -1427,7 +1430,24 @@
           <w:lang w:val="en-US"/>
         </w:rPr>
         <w:tab/>
-        <w:t xml:space="preserve">successors </w:t>
+      </w:r>
+      <w:proofErr w:type="gramStart"/>
+      <w:r>
+        <w:rPr>
+          <w:rFonts w:asciiTheme="minorHAnsi" w:hAnsiTheme="minorHAnsi" w:cstheme="minorHAnsi"/>
+          <w:szCs w:val="24"/>
+          <w:lang w:val="en-US"/>
+        </w:rPr>
+        <w:t>successors</w:t>
+      </w:r>
+      <w:proofErr w:type="gramEnd"/>
+      <w:r>
+        <w:rPr>
+          <w:rFonts w:asciiTheme="minorHAnsi" w:hAnsiTheme="minorHAnsi" w:cstheme="minorHAnsi"/>
+          <w:szCs w:val="24"/>
+          <w:lang w:val="en-US"/>
+        </w:rPr>
+        <w:t xml:space="preserve"> </w:t>
       </w:r>
       <m:oMath>
         <m:r>
@@ -1467,6 +1487,7 @@
         </w:rPr>
         <w:tab/>
       </w:r>
+      <w:proofErr w:type="gramStart"/>
       <w:r>
         <w:rPr>
           <w:rFonts w:asciiTheme="minorHAnsi" w:hAnsiTheme="minorHAnsi" w:cstheme="minorHAnsi"/>
@@ -1476,6 +1497,7 @@
         </w:rPr>
         <w:t>if</w:t>
       </w:r>
+      <w:proofErr w:type="gramEnd"/>
       <w:r>
         <w:rPr>
           <w:rFonts w:asciiTheme="minorHAnsi" w:hAnsiTheme="minorHAnsi" w:cstheme="minorHAnsi"/>
@@ -1580,6 +1602,7 @@
         </w:rPr>
         <w:tab/>
       </w:r>
+      <w:proofErr w:type="gramStart"/>
       <w:r>
         <w:rPr>
           <w:rFonts w:asciiTheme="minorHAnsi" w:hAnsiTheme="minorHAnsi" w:cstheme="minorHAnsi"/>
@@ -1587,7 +1610,17 @@
           <w:szCs w:val="24"/>
           <w:lang w:val="en-US"/>
         </w:rPr>
-        <w:t>then return</w:t>
+        <w:t>then</w:t>
+      </w:r>
+      <w:proofErr w:type="gramEnd"/>
+      <w:r>
+        <w:rPr>
+          <w:rFonts w:asciiTheme="minorHAnsi" w:hAnsiTheme="minorHAnsi" w:cstheme="minorHAnsi"/>
+          <w:b/>
+          <w:szCs w:val="24"/>
+          <w:lang w:val="en-US"/>
+        </w:rPr>
+        <w:t xml:space="preserve"> return</w:t>
       </w:r>
       <w:r>
         <w:rPr>
@@ -1627,6 +1660,7 @@
         </w:rPr>
         <w:tab/>
       </w:r>
+      <w:proofErr w:type="gramStart"/>
       <w:r>
         <w:rPr>
           <w:rFonts w:asciiTheme="minorHAnsi" w:hAnsiTheme="minorHAnsi" w:cstheme="minorHAnsi"/>
@@ -1634,7 +1668,17 @@
           <w:szCs w:val="24"/>
           <w:lang w:val="en-US"/>
         </w:rPr>
-        <w:t>for each</w:t>
+        <w:t>for</w:t>
+      </w:r>
+      <w:proofErr w:type="gramEnd"/>
+      <w:r>
+        <w:rPr>
+          <w:rFonts w:asciiTheme="minorHAnsi" w:hAnsiTheme="minorHAnsi" w:cstheme="minorHAnsi"/>
+          <w:b/>
+          <w:szCs w:val="24"/>
+          <w:lang w:val="en-US"/>
+        </w:rPr>
+        <w:t xml:space="preserve"> each</w:t>
       </w:r>
       <w:r>
         <w:rPr>
@@ -1680,7 +1724,24 @@
           <w:lang w:val="en-US"/>
         </w:rPr>
         <w:tab/>
-        <w:t xml:space="preserve">f[s] </w:t>
+      </w:r>
+      <w:proofErr w:type="gramStart"/>
+      <w:r>
+        <w:rPr>
+          <w:rFonts w:asciiTheme="minorHAnsi" w:hAnsiTheme="minorHAnsi" w:cstheme="minorHAnsi"/>
+          <w:szCs w:val="24"/>
+          <w:lang w:val="en-US"/>
+        </w:rPr>
+        <w:t>f[</w:t>
+      </w:r>
+      <w:proofErr w:type="gramEnd"/>
+      <w:r>
+        <w:rPr>
+          <w:rFonts w:asciiTheme="minorHAnsi" w:hAnsiTheme="minorHAnsi" w:cstheme="minorHAnsi"/>
+          <w:szCs w:val="24"/>
+          <w:lang w:val="en-US"/>
+        </w:rPr>
+        <w:t xml:space="preserve">s] </w:t>
       </w:r>
       <m:oMath>
         <m:r>
@@ -1720,6 +1781,7 @@
         </w:rPr>
         <w:tab/>
       </w:r>
+      <w:proofErr w:type="gramStart"/>
       <w:r>
         <w:rPr>
           <w:rFonts w:asciiTheme="minorHAnsi" w:hAnsiTheme="minorHAnsi" w:cstheme="minorHAnsi"/>
@@ -1729,6 +1791,7 @@
         </w:rPr>
         <w:t>repeat</w:t>
       </w:r>
+      <w:proofErr w:type="gramEnd"/>
     </w:p>
     <w:p>
       <w:pPr>
@@ -1754,6 +1817,7 @@
         </w:rPr>
         <w:tab/>
       </w:r>
+      <w:proofErr w:type="gramStart"/>
       <w:r>
         <w:rPr>
           <w:rFonts w:asciiTheme="minorHAnsi" w:hAnsiTheme="minorHAnsi" w:cstheme="minorHAnsi"/>
@@ -1762,6 +1826,7 @@
         </w:rPr>
         <w:t>best</w:t>
       </w:r>
+      <w:proofErr w:type="gramEnd"/>
       <w:r>
         <w:rPr>
           <w:rFonts w:asciiTheme="minorHAnsi" w:hAnsiTheme="minorHAnsi" w:cstheme="minorHAnsi"/>
@@ -1834,6 +1899,7 @@
         </w:rPr>
         <w:tab/>
       </w:r>
+      <w:proofErr w:type="gramStart"/>
       <w:r>
         <w:rPr>
           <w:rFonts w:asciiTheme="minorHAnsi" w:hAnsiTheme="minorHAnsi" w:cstheme="minorHAnsi"/>
@@ -1843,13 +1909,32 @@
         </w:rPr>
         <w:t>if</w:t>
       </w:r>
-      <w:r>
-        <w:rPr>
-          <w:rFonts w:asciiTheme="minorHAnsi" w:hAnsiTheme="minorHAnsi" w:cstheme="minorHAnsi"/>
-          <w:szCs w:val="24"/>
-          <w:lang w:val="en-US"/>
-        </w:rPr>
-        <w:t xml:space="preserve"> f[best]&gt;f_limit </w:t>
+      <w:proofErr w:type="gramEnd"/>
+      <w:r>
+        <w:rPr>
+          <w:rFonts w:asciiTheme="minorHAnsi" w:hAnsiTheme="minorHAnsi" w:cstheme="minorHAnsi"/>
+          <w:szCs w:val="24"/>
+          <w:lang w:val="en-US"/>
+        </w:rPr>
+        <w:t xml:space="preserve"> f[best]&gt;</w:t>
+      </w:r>
+      <w:proofErr w:type="spellStart"/>
+      <w:r>
+        <w:rPr>
+          <w:rFonts w:asciiTheme="minorHAnsi" w:hAnsiTheme="minorHAnsi" w:cstheme="minorHAnsi"/>
+          <w:szCs w:val="24"/>
+          <w:lang w:val="en-US"/>
+        </w:rPr>
+        <w:t>f_limit</w:t>
+      </w:r>
+      <w:proofErr w:type="spellEnd"/>
+      <w:r>
+        <w:rPr>
+          <w:rFonts w:asciiTheme="minorHAnsi" w:hAnsiTheme="minorHAnsi" w:cstheme="minorHAnsi"/>
+          <w:szCs w:val="24"/>
+          <w:lang w:val="en-US"/>
+        </w:rPr>
+        <w:t xml:space="preserve"> </w:t>
       </w:r>
       <w:r>
         <w:rPr>
@@ -1886,8 +1971,17 @@
           <w:lang w:val="en-US"/>
         </w:rPr>
         <w:tab/>
+      </w:r>
+      <w:proofErr w:type="gramStart"/>
+      <w:r>
+        <w:rPr>
+          <w:rFonts w:asciiTheme="minorHAnsi" w:hAnsiTheme="minorHAnsi" w:cstheme="minorHAnsi"/>
+          <w:szCs w:val="24"/>
+          <w:lang w:val="en-US"/>
+        </w:rPr>
         <w:t>alternative</w:t>
       </w:r>
+      <w:proofErr w:type="gramEnd"/>
       <w:r>
         <w:rPr>
           <w:rFonts w:asciiTheme="minorHAnsi" w:hAnsiTheme="minorHAnsi" w:cstheme="minorHAnsi"/>
@@ -1953,13 +2047,23 @@
         </w:rPr>
         <w:tab/>
       </w:r>
-      <w:r>
-        <w:rPr>
-          <w:rFonts w:asciiTheme="minorHAnsi" w:hAnsiTheme="minorHAnsi" w:cstheme="minorHAnsi"/>
-          <w:szCs w:val="24"/>
-          <w:lang w:val="en-US"/>
-        </w:rPr>
-        <w:t xml:space="preserve">result, f[best] </w:t>
+      <w:proofErr w:type="gramStart"/>
+      <w:r>
+        <w:rPr>
+          <w:rFonts w:asciiTheme="minorHAnsi" w:hAnsiTheme="minorHAnsi" w:cstheme="minorHAnsi"/>
+          <w:szCs w:val="24"/>
+          <w:lang w:val="en-US"/>
+        </w:rPr>
+        <w:t>result</w:t>
+      </w:r>
+      <w:proofErr w:type="gramEnd"/>
+      <w:r>
+        <w:rPr>
+          <w:rFonts w:asciiTheme="minorHAnsi" w:hAnsiTheme="minorHAnsi" w:cstheme="minorHAnsi"/>
+          <w:szCs w:val="24"/>
+          <w:lang w:val="en-US"/>
+        </w:rPr>
+        <w:t xml:space="preserve">, f[best] </w:t>
       </w:r>
       <m:oMath>
         <m:r>
@@ -1999,6 +2103,7 @@
         </w:rPr>
         <w:tab/>
       </w:r>
+      <w:proofErr w:type="gramStart"/>
       <w:r>
         <w:rPr>
           <w:rFonts w:asciiTheme="minorHAnsi" w:hAnsiTheme="minorHAnsi" w:cstheme="minorHAnsi"/>
@@ -2008,6 +2113,7 @@
         </w:rPr>
         <w:t>if</w:t>
       </w:r>
+      <w:proofErr w:type="gramEnd"/>
       <w:r>
         <w:rPr>
           <w:rFonts w:asciiTheme="minorHAnsi" w:hAnsiTheme="minorHAnsi" w:cstheme="minorHAnsi"/>
@@ -2109,13 +2215,23 @@
           <w:lang w:val="en-US"/>
         </w:rPr>
       </w:pPr>
-      <w:r>
-        <w:rPr>
-          <w:rFonts w:asciiTheme="minorHAnsi" w:hAnsiTheme="minorHAnsi" w:cstheme="minorHAnsi"/>
-          <w:szCs w:val="24"/>
-          <w:lang w:val="en-US"/>
-        </w:rPr>
-        <w:t>bool A*(start, goal):</w:t>
+      <w:proofErr w:type="gramStart"/>
+      <w:r>
+        <w:rPr>
+          <w:rFonts w:asciiTheme="minorHAnsi" w:hAnsiTheme="minorHAnsi" w:cstheme="minorHAnsi"/>
+          <w:szCs w:val="24"/>
+          <w:lang w:val="en-US"/>
+        </w:rPr>
+        <w:t>bool</w:t>
+      </w:r>
+      <w:proofErr w:type="gramEnd"/>
+      <w:r>
+        <w:rPr>
+          <w:rFonts w:asciiTheme="minorHAnsi" w:hAnsiTheme="minorHAnsi" w:cstheme="minorHAnsi"/>
+          <w:szCs w:val="24"/>
+          <w:lang w:val="en-US"/>
+        </w:rPr>
+        <w:t xml:space="preserve"> A*(start, goal):</w:t>
       </w:r>
     </w:p>
     <w:p>
@@ -2274,6 +2390,7 @@
         </w:rPr>
         <w:t xml:space="preserve">    </w:t>
       </w:r>
+      <w:proofErr w:type="gramStart"/>
       <w:r>
         <w:rPr>
           <w:rFonts w:asciiTheme="minorHAnsi" w:hAnsiTheme="minorHAnsi" w:cstheme="minorHAnsi"/>
@@ -2304,6 +2421,7 @@
         </w:rPr>
         <w:t>(</w:t>
       </w:r>
+      <w:proofErr w:type="gramEnd"/>
       <w:r>
         <w:rPr>
           <w:rFonts w:asciiTheme="minorHAnsi" w:hAnsiTheme="minorHAnsi" w:cstheme="minorHAnsi"/>
@@ -2335,6 +2453,7 @@
         </w:rPr>
         <w:t xml:space="preserve">    </w:t>
       </w:r>
+      <w:proofErr w:type="gramStart"/>
       <w:r>
         <w:rPr>
           <w:rFonts w:asciiTheme="minorHAnsi" w:hAnsiTheme="minorHAnsi" w:cstheme="minorHAnsi"/>
@@ -2350,6 +2469,7 @@
         </w:rPr>
         <w:t>[</w:t>
       </w:r>
+      <w:proofErr w:type="gramEnd"/>
       <w:r>
         <w:rPr>
           <w:rFonts w:asciiTheme="minorHAnsi" w:hAnsiTheme="minorHAnsi" w:cstheme="minorHAnsi"/>
@@ -2425,6 +2545,7 @@
         </w:rPr>
         <w:t xml:space="preserve">    </w:t>
       </w:r>
+      <w:proofErr w:type="gramStart"/>
       <w:r>
         <w:rPr>
           <w:rFonts w:asciiTheme="minorHAnsi" w:hAnsiTheme="minorHAnsi" w:cstheme="minorHAnsi"/>
@@ -2440,6 +2561,7 @@
         </w:rPr>
         <w:t>[</w:t>
       </w:r>
+      <w:proofErr w:type="gramEnd"/>
       <w:r>
         <w:rPr>
           <w:rFonts w:asciiTheme="minorHAnsi" w:hAnsiTheme="minorHAnsi" w:cstheme="minorHAnsi"/>
@@ -2573,7 +2695,41 @@
           <w:rFonts w:asciiTheme="minorHAnsi" w:hAnsiTheme="minorHAnsi" w:cstheme="minorHAnsi"/>
           <w:szCs w:val="24"/>
         </w:rPr>
-        <w:t xml:space="preserve">    while Q.size() != 0</w:t>
+        <w:t xml:space="preserve">    </w:t>
+      </w:r>
+      <w:proofErr w:type="spellStart"/>
+      <w:r>
+        <w:rPr>
+          <w:rFonts w:asciiTheme="minorHAnsi" w:hAnsiTheme="minorHAnsi" w:cstheme="minorHAnsi"/>
+          <w:szCs w:val="24"/>
+        </w:rPr>
+        <w:t>while</w:t>
+      </w:r>
+      <w:proofErr w:type="spellEnd"/>
+      <w:r>
+        <w:rPr>
+          <w:rFonts w:asciiTheme="minorHAnsi" w:hAnsiTheme="minorHAnsi" w:cstheme="minorHAnsi"/>
+          <w:szCs w:val="24"/>
+        </w:rPr>
+        <w:t xml:space="preserve"> </w:t>
+      </w:r>
+      <w:proofErr w:type="spellStart"/>
+      <w:proofErr w:type="gramStart"/>
+      <w:r>
+        <w:rPr>
+          <w:rFonts w:asciiTheme="minorHAnsi" w:hAnsiTheme="minorHAnsi" w:cstheme="minorHAnsi"/>
+          <w:szCs w:val="24"/>
+        </w:rPr>
+        <w:t>Q.size</w:t>
+      </w:r>
+      <w:proofErr w:type="spellEnd"/>
+      <w:proofErr w:type="gramEnd"/>
+      <w:r>
+        <w:rPr>
+          <w:rFonts w:asciiTheme="minorHAnsi" w:hAnsiTheme="minorHAnsi" w:cstheme="minorHAnsi"/>
+          <w:szCs w:val="24"/>
+        </w:rPr>
+        <w:t>() != 0</w:t>
       </w:r>
     </w:p>
     <w:p>
@@ -2589,7 +2745,23 @@
           <w:rFonts w:asciiTheme="minorHAnsi" w:hAnsiTheme="minorHAnsi" w:cstheme="minorHAnsi"/>
           <w:szCs w:val="24"/>
         </w:rPr>
-        <w:t xml:space="preserve">        current = вершина из Q с минимальным значением f</w:t>
+        <w:t xml:space="preserve">        </w:t>
+      </w:r>
+      <w:proofErr w:type="spellStart"/>
+      <w:r>
+        <w:rPr>
+          <w:rFonts w:asciiTheme="minorHAnsi" w:hAnsiTheme="minorHAnsi" w:cstheme="minorHAnsi"/>
+          <w:szCs w:val="24"/>
+        </w:rPr>
+        <w:t>current</w:t>
+      </w:r>
+      <w:proofErr w:type="spellEnd"/>
+      <w:r>
+        <w:rPr>
+          <w:rFonts w:asciiTheme="minorHAnsi" w:hAnsiTheme="minorHAnsi" w:cstheme="minorHAnsi"/>
+          <w:szCs w:val="24"/>
+        </w:rPr>
+        <w:t xml:space="preserve"> = вершина из Q с минимальным значением f</w:t>
       </w:r>
     </w:p>
     <w:p>
@@ -2608,13 +2780,23 @@
         </w:rPr>
         <w:t xml:space="preserve">        </w:t>
       </w:r>
-      <w:r>
-        <w:rPr>
-          <w:rFonts w:asciiTheme="minorHAnsi" w:hAnsiTheme="minorHAnsi" w:cstheme="minorHAnsi"/>
-          <w:szCs w:val="24"/>
-          <w:lang w:val="en-US"/>
-        </w:rPr>
-        <w:t>if current == goal</w:t>
+      <w:proofErr w:type="gramStart"/>
+      <w:r>
+        <w:rPr>
+          <w:rFonts w:asciiTheme="minorHAnsi" w:hAnsiTheme="minorHAnsi" w:cstheme="minorHAnsi"/>
+          <w:szCs w:val="24"/>
+          <w:lang w:val="en-US"/>
+        </w:rPr>
+        <w:t>if</w:t>
+      </w:r>
+      <w:proofErr w:type="gramEnd"/>
+      <w:r>
+        <w:rPr>
+          <w:rFonts w:asciiTheme="minorHAnsi" w:hAnsiTheme="minorHAnsi" w:cstheme="minorHAnsi"/>
+          <w:szCs w:val="24"/>
+          <w:lang w:val="en-US"/>
+        </w:rPr>
+        <w:t xml:space="preserve"> current == goal</w:t>
       </w:r>
     </w:p>
     <w:p>
@@ -2632,7 +2814,25 @@
           <w:szCs w:val="24"/>
           <w:lang w:val="en-US"/>
         </w:rPr>
-        <w:t xml:space="preserve">            return true                                           // </w:t>
+        <w:t xml:space="preserve">            </w:t>
+      </w:r>
+      <w:proofErr w:type="gramStart"/>
+      <w:r>
+        <w:rPr>
+          <w:rFonts w:asciiTheme="minorHAnsi" w:hAnsiTheme="minorHAnsi" w:cstheme="minorHAnsi"/>
+          <w:szCs w:val="24"/>
+          <w:lang w:val="en-US"/>
+        </w:rPr>
+        <w:t>return</w:t>
+      </w:r>
+      <w:proofErr w:type="gramEnd"/>
+      <w:r>
+        <w:rPr>
+          <w:rFonts w:asciiTheme="minorHAnsi" w:hAnsiTheme="minorHAnsi" w:cstheme="minorHAnsi"/>
+          <w:szCs w:val="24"/>
+          <w:lang w:val="en-US"/>
+        </w:rPr>
+        <w:t xml:space="preserve"> true                                           // </w:t>
       </w:r>
       <w:r>
         <w:rPr>
@@ -2717,7 +2917,35 @@
           <w:szCs w:val="24"/>
           <w:lang w:val="en-US"/>
         </w:rPr>
-        <w:t xml:space="preserve">        Q.remove(current)</w:t>
+        <w:t xml:space="preserve">        </w:t>
+      </w:r>
+      <w:proofErr w:type="spellStart"/>
+      <w:proofErr w:type="gramStart"/>
+      <w:r>
+        <w:rPr>
+          <w:rFonts w:asciiTheme="minorHAnsi" w:hAnsiTheme="minorHAnsi" w:cstheme="minorHAnsi"/>
+          <w:szCs w:val="24"/>
+          <w:lang w:val="en-US"/>
+        </w:rPr>
+        <w:t>Q.remove</w:t>
+      </w:r>
+      <w:proofErr w:type="spellEnd"/>
+      <w:r>
+        <w:rPr>
+          <w:rFonts w:asciiTheme="minorHAnsi" w:hAnsiTheme="minorHAnsi" w:cstheme="minorHAnsi"/>
+          <w:szCs w:val="24"/>
+          <w:lang w:val="en-US"/>
+        </w:rPr>
+        <w:t>(</w:t>
+      </w:r>
+      <w:proofErr w:type="gramEnd"/>
+      <w:r>
+        <w:rPr>
+          <w:rFonts w:asciiTheme="minorHAnsi" w:hAnsiTheme="minorHAnsi" w:cstheme="minorHAnsi"/>
+          <w:szCs w:val="24"/>
+          <w:lang w:val="en-US"/>
+        </w:rPr>
+        <w:t>current)</w:t>
       </w:r>
     </w:p>
     <w:p>
@@ -2735,7 +2963,35 @@
           <w:szCs w:val="24"/>
           <w:lang w:val="en-US"/>
         </w:rPr>
-        <w:t xml:space="preserve">        U.push(current)</w:t>
+        <w:t xml:space="preserve">        </w:t>
+      </w:r>
+      <w:proofErr w:type="spellStart"/>
+      <w:proofErr w:type="gramStart"/>
+      <w:r>
+        <w:rPr>
+          <w:rFonts w:asciiTheme="minorHAnsi" w:hAnsiTheme="minorHAnsi" w:cstheme="minorHAnsi"/>
+          <w:szCs w:val="24"/>
+          <w:lang w:val="en-US"/>
+        </w:rPr>
+        <w:t>U.push</w:t>
+      </w:r>
+      <w:proofErr w:type="spellEnd"/>
+      <w:r>
+        <w:rPr>
+          <w:rFonts w:asciiTheme="minorHAnsi" w:hAnsiTheme="minorHAnsi" w:cstheme="minorHAnsi"/>
+          <w:szCs w:val="24"/>
+          <w:lang w:val="en-US"/>
+        </w:rPr>
+        <w:t>(</w:t>
+      </w:r>
+      <w:proofErr w:type="gramEnd"/>
+      <w:r>
+        <w:rPr>
+          <w:rFonts w:asciiTheme="minorHAnsi" w:hAnsiTheme="minorHAnsi" w:cstheme="minorHAnsi"/>
+          <w:szCs w:val="24"/>
+          <w:lang w:val="en-US"/>
+        </w:rPr>
+        <w:t>current)</w:t>
       </w:r>
     </w:p>
     <w:p>
@@ -2753,7 +3009,25 @@
           <w:szCs w:val="24"/>
           <w:lang w:val="en-US"/>
         </w:rPr>
-        <w:t xml:space="preserve">        for v : </w:t>
+        <w:t xml:space="preserve">        </w:t>
+      </w:r>
+      <w:proofErr w:type="gramStart"/>
+      <w:r>
+        <w:rPr>
+          <w:rFonts w:asciiTheme="minorHAnsi" w:hAnsiTheme="minorHAnsi" w:cstheme="minorHAnsi"/>
+          <w:szCs w:val="24"/>
+          <w:lang w:val="en-US"/>
+        </w:rPr>
+        <w:t>for</w:t>
+      </w:r>
+      <w:proofErr w:type="gramEnd"/>
+      <w:r>
+        <w:rPr>
+          <w:rFonts w:asciiTheme="minorHAnsi" w:hAnsiTheme="minorHAnsi" w:cstheme="minorHAnsi"/>
+          <w:szCs w:val="24"/>
+          <w:lang w:val="en-US"/>
+        </w:rPr>
+        <w:t xml:space="preserve"> v : </w:t>
       </w:r>
       <w:r>
         <w:rPr>
@@ -2808,7 +3082,27 @@
           <w:szCs w:val="24"/>
           <w:lang w:val="en-US"/>
         </w:rPr>
-        <w:t xml:space="preserve">            tentativeScore = g[current] + d(current, v)           // d(current, v) — </w:t>
+        <w:t xml:space="preserve">            </w:t>
+      </w:r>
+      <w:proofErr w:type="spellStart"/>
+      <w:proofErr w:type="gramStart"/>
+      <w:r>
+        <w:rPr>
+          <w:rFonts w:asciiTheme="minorHAnsi" w:hAnsiTheme="minorHAnsi" w:cstheme="minorHAnsi"/>
+          <w:szCs w:val="24"/>
+          <w:lang w:val="en-US"/>
+        </w:rPr>
+        <w:t>tentativeScore</w:t>
+      </w:r>
+      <w:proofErr w:type="spellEnd"/>
+      <w:proofErr w:type="gramEnd"/>
+      <w:r>
+        <w:rPr>
+          <w:rFonts w:asciiTheme="minorHAnsi" w:hAnsiTheme="minorHAnsi" w:cstheme="minorHAnsi"/>
+          <w:szCs w:val="24"/>
+          <w:lang w:val="en-US"/>
+        </w:rPr>
+        <w:t xml:space="preserve"> = g[current] + d(current, v)           // d(current, v) — </w:t>
       </w:r>
       <w:r>
         <w:rPr>
@@ -2887,7 +3181,34 @@
           <w:lang w:val="en-US"/>
         </w:rPr>
         <w:lastRenderedPageBreak/>
-        <w:t xml:space="preserve">            if v</w:t>
+        <w:t xml:space="preserve">            </w:t>
+      </w:r>
+      <w:proofErr w:type="gramStart"/>
+      <w:r>
+        <w:rPr>
+          <w:rFonts w:asciiTheme="minorHAnsi" w:hAnsiTheme="minorHAnsi" w:cstheme="minorHAnsi"/>
+          <w:szCs w:val="24"/>
+          <w:lang w:val="en-US"/>
+        </w:rPr>
+        <w:t>if</w:t>
+      </w:r>
+      <w:proofErr w:type="gramEnd"/>
+      <w:r>
+        <w:rPr>
+          <w:rFonts w:asciiTheme="minorHAnsi" w:hAnsiTheme="minorHAnsi" w:cstheme="minorHAnsi"/>
+          <w:szCs w:val="24"/>
+          <w:lang w:val="en-US"/>
+        </w:rPr>
+        <w:t xml:space="preserve"> </w:t>
+      </w:r>
+      <w:proofErr w:type="spellStart"/>
+      <w:r>
+        <w:rPr>
+          <w:rFonts w:asciiTheme="minorHAnsi" w:hAnsiTheme="minorHAnsi" w:cstheme="minorHAnsi"/>
+          <w:szCs w:val="24"/>
+          <w:lang w:val="en-US"/>
+        </w:rPr>
+        <w:t>v</w:t>
       </w:r>
       <w:r>
         <w:rPr>
@@ -2903,7 +3224,34 @@
           <w:szCs w:val="24"/>
           <w:lang w:val="en-US"/>
         </w:rPr>
-        <w:t>U and tentativeScore &gt;= g[v]</w:t>
+        <w:t>U</w:t>
+      </w:r>
+      <w:proofErr w:type="spellEnd"/>
+      <w:r>
+        <w:rPr>
+          <w:rFonts w:asciiTheme="minorHAnsi" w:hAnsiTheme="minorHAnsi" w:cstheme="minorHAnsi"/>
+          <w:szCs w:val="24"/>
+          <w:lang w:val="en-US"/>
+        </w:rPr>
+        <w:t xml:space="preserve"> and </w:t>
+      </w:r>
+      <w:proofErr w:type="spellStart"/>
+      <w:r>
+        <w:rPr>
+          <w:rFonts w:asciiTheme="minorHAnsi" w:hAnsiTheme="minorHAnsi" w:cstheme="minorHAnsi"/>
+          <w:szCs w:val="24"/>
+          <w:lang w:val="en-US"/>
+        </w:rPr>
+        <w:t>tentativeScore</w:t>
+      </w:r>
+      <w:proofErr w:type="spellEnd"/>
+      <w:r>
+        <w:rPr>
+          <w:rFonts w:asciiTheme="minorHAnsi" w:hAnsiTheme="minorHAnsi" w:cstheme="minorHAnsi"/>
+          <w:szCs w:val="24"/>
+          <w:lang w:val="en-US"/>
+        </w:rPr>
+        <w:t xml:space="preserve"> &gt;= g[v]</w:t>
       </w:r>
     </w:p>
     <w:p>
@@ -2921,8 +3269,18 @@
           <w:szCs w:val="24"/>
           <w:lang w:val="en-US"/>
         </w:rPr>
-        <w:t xml:space="preserve">                continue</w:t>
-      </w:r>
+        <w:t xml:space="preserve">                </w:t>
+      </w:r>
+      <w:proofErr w:type="gramStart"/>
+      <w:r>
+        <w:rPr>
+          <w:rFonts w:asciiTheme="minorHAnsi" w:hAnsiTheme="minorHAnsi" w:cstheme="minorHAnsi"/>
+          <w:szCs w:val="24"/>
+          <w:lang w:val="en-US"/>
+        </w:rPr>
+        <w:t>continue</w:t>
+      </w:r>
+      <w:proofErr w:type="gramEnd"/>
     </w:p>
     <w:p>
       <w:pPr>
@@ -2939,7 +3297,34 @@
           <w:szCs w:val="24"/>
           <w:lang w:val="en-US"/>
         </w:rPr>
-        <w:t xml:space="preserve">            if v</w:t>
+        <w:t xml:space="preserve">            </w:t>
+      </w:r>
+      <w:proofErr w:type="gramStart"/>
+      <w:r>
+        <w:rPr>
+          <w:rFonts w:asciiTheme="minorHAnsi" w:hAnsiTheme="minorHAnsi" w:cstheme="minorHAnsi"/>
+          <w:szCs w:val="24"/>
+          <w:lang w:val="en-US"/>
+        </w:rPr>
+        <w:t>if</w:t>
+      </w:r>
+      <w:proofErr w:type="gramEnd"/>
+      <w:r>
+        <w:rPr>
+          <w:rFonts w:asciiTheme="minorHAnsi" w:hAnsiTheme="minorHAnsi" w:cstheme="minorHAnsi"/>
+          <w:szCs w:val="24"/>
+          <w:lang w:val="en-US"/>
+        </w:rPr>
+        <w:t xml:space="preserve"> </w:t>
+      </w:r>
+      <w:proofErr w:type="spellStart"/>
+      <w:r>
+        <w:rPr>
+          <w:rFonts w:asciiTheme="minorHAnsi" w:hAnsiTheme="minorHAnsi" w:cstheme="minorHAnsi"/>
+          <w:szCs w:val="24"/>
+          <w:lang w:val="en-US"/>
+        </w:rPr>
+        <w:t>v</w:t>
       </w:r>
       <w:r>
         <w:rPr>
@@ -2955,7 +3340,34 @@
           <w:szCs w:val="24"/>
           <w:lang w:val="en-US"/>
         </w:rPr>
-        <w:t>U or tentativeScore &lt; g[v]</w:t>
+        <w:t>U</w:t>
+      </w:r>
+      <w:proofErr w:type="spellEnd"/>
+      <w:r>
+        <w:rPr>
+          <w:rFonts w:asciiTheme="minorHAnsi" w:hAnsiTheme="minorHAnsi" w:cstheme="minorHAnsi"/>
+          <w:szCs w:val="24"/>
+          <w:lang w:val="en-US"/>
+        </w:rPr>
+        <w:t xml:space="preserve"> or </w:t>
+      </w:r>
+      <w:proofErr w:type="spellStart"/>
+      <w:r>
+        <w:rPr>
+          <w:rFonts w:asciiTheme="minorHAnsi" w:hAnsiTheme="minorHAnsi" w:cstheme="minorHAnsi"/>
+          <w:szCs w:val="24"/>
+          <w:lang w:val="en-US"/>
+        </w:rPr>
+        <w:t>tentativeScore</w:t>
+      </w:r>
+      <w:proofErr w:type="spellEnd"/>
+      <w:r>
+        <w:rPr>
+          <w:rFonts w:asciiTheme="minorHAnsi" w:hAnsiTheme="minorHAnsi" w:cstheme="minorHAnsi"/>
+          <w:szCs w:val="24"/>
+          <w:lang w:val="en-US"/>
+        </w:rPr>
+        <w:t xml:space="preserve"> &lt; g[v]</w:t>
       </w:r>
     </w:p>
     <w:p>
@@ -2973,7 +3385,25 @@
           <w:szCs w:val="24"/>
           <w:lang w:val="en-US"/>
         </w:rPr>
-        <w:t xml:space="preserve">                parent[v] = current</w:t>
+        <w:t xml:space="preserve">                </w:t>
+      </w:r>
+      <w:proofErr w:type="gramStart"/>
+      <w:r>
+        <w:rPr>
+          <w:rFonts w:asciiTheme="minorHAnsi" w:hAnsiTheme="minorHAnsi" w:cstheme="minorHAnsi"/>
+          <w:szCs w:val="24"/>
+          <w:lang w:val="en-US"/>
+        </w:rPr>
+        <w:t>parent[</w:t>
+      </w:r>
+      <w:proofErr w:type="gramEnd"/>
+      <w:r>
+        <w:rPr>
+          <w:rFonts w:asciiTheme="minorHAnsi" w:hAnsiTheme="minorHAnsi" w:cstheme="minorHAnsi"/>
+          <w:szCs w:val="24"/>
+          <w:lang w:val="en-US"/>
+        </w:rPr>
+        <w:t>v] = current</w:t>
       </w:r>
     </w:p>
     <w:p>
@@ -2991,8 +3421,36 @@
           <w:szCs w:val="24"/>
           <w:lang w:val="en-US"/>
         </w:rPr>
-        <w:t xml:space="preserve">                g[v] = tentativeScore</w:t>
-      </w:r>
+        <w:t xml:space="preserve">                </w:t>
+      </w:r>
+      <w:proofErr w:type="gramStart"/>
+      <w:r>
+        <w:rPr>
+          <w:rFonts w:asciiTheme="minorHAnsi" w:hAnsiTheme="minorHAnsi" w:cstheme="minorHAnsi"/>
+          <w:szCs w:val="24"/>
+          <w:lang w:val="en-US"/>
+        </w:rPr>
+        <w:t>g[</w:t>
+      </w:r>
+      <w:proofErr w:type="gramEnd"/>
+      <w:r>
+        <w:rPr>
+          <w:rFonts w:asciiTheme="minorHAnsi" w:hAnsiTheme="minorHAnsi" w:cstheme="minorHAnsi"/>
+          <w:szCs w:val="24"/>
+          <w:lang w:val="en-US"/>
+        </w:rPr>
+        <w:t xml:space="preserve">v] = </w:t>
+      </w:r>
+      <w:proofErr w:type="spellStart"/>
+      <w:r>
+        <w:rPr>
+          <w:rFonts w:asciiTheme="minorHAnsi" w:hAnsiTheme="minorHAnsi" w:cstheme="minorHAnsi"/>
+          <w:szCs w:val="24"/>
+          <w:lang w:val="en-US"/>
+        </w:rPr>
+        <w:t>tentativeScore</w:t>
+      </w:r>
+      <w:proofErr w:type="spellEnd"/>
     </w:p>
     <w:p>
       <w:pPr>
@@ -3009,7 +3467,25 @@
           <w:szCs w:val="24"/>
           <w:lang w:val="en-US"/>
         </w:rPr>
-        <w:t xml:space="preserve">                f[v] = g[v] + h(v)</w:t>
+        <w:t xml:space="preserve">                </w:t>
+      </w:r>
+      <w:proofErr w:type="gramStart"/>
+      <w:r>
+        <w:rPr>
+          <w:rFonts w:asciiTheme="minorHAnsi" w:hAnsiTheme="minorHAnsi" w:cstheme="minorHAnsi"/>
+          <w:szCs w:val="24"/>
+          <w:lang w:val="en-US"/>
+        </w:rPr>
+        <w:t>f[</w:t>
+      </w:r>
+      <w:proofErr w:type="gramEnd"/>
+      <w:r>
+        <w:rPr>
+          <w:rFonts w:asciiTheme="minorHAnsi" w:hAnsiTheme="minorHAnsi" w:cstheme="minorHAnsi"/>
+          <w:szCs w:val="24"/>
+          <w:lang w:val="en-US"/>
+        </w:rPr>
+        <w:t>v] = g[v] + h(v)</w:t>
       </w:r>
     </w:p>
     <w:p>
@@ -3027,7 +3503,34 @@
           <w:szCs w:val="24"/>
           <w:lang w:val="en-US"/>
         </w:rPr>
-        <w:t xml:space="preserve">                if v</w:t>
+        <w:t xml:space="preserve">                </w:t>
+      </w:r>
+      <w:proofErr w:type="gramStart"/>
+      <w:r>
+        <w:rPr>
+          <w:rFonts w:asciiTheme="minorHAnsi" w:hAnsiTheme="minorHAnsi" w:cstheme="minorHAnsi"/>
+          <w:szCs w:val="24"/>
+          <w:lang w:val="en-US"/>
+        </w:rPr>
+        <w:t>if</w:t>
+      </w:r>
+      <w:proofErr w:type="gramEnd"/>
+      <w:r>
+        <w:rPr>
+          <w:rFonts w:asciiTheme="minorHAnsi" w:hAnsiTheme="minorHAnsi" w:cstheme="minorHAnsi"/>
+          <w:szCs w:val="24"/>
+          <w:lang w:val="en-US"/>
+        </w:rPr>
+        <w:t xml:space="preserve"> </w:t>
+      </w:r>
+      <w:proofErr w:type="spellStart"/>
+      <w:r>
+        <w:rPr>
+          <w:rFonts w:asciiTheme="minorHAnsi" w:hAnsiTheme="minorHAnsi" w:cstheme="minorHAnsi"/>
+          <w:szCs w:val="24"/>
+          <w:lang w:val="en-US"/>
+        </w:rPr>
+        <w:t>v</w:t>
       </w:r>
       <w:r>
         <w:rPr>
@@ -3045,6 +3548,7 @@
         </w:rPr>
         <w:t>Q</w:t>
       </w:r>
+      <w:proofErr w:type="spellEnd"/>
     </w:p>
     <w:p>
       <w:pPr>
@@ -3061,7 +3565,35 @@
           <w:szCs w:val="24"/>
           <w:lang w:val="en-US"/>
         </w:rPr>
-        <w:t xml:space="preserve">                    Q.push(v)</w:t>
+        <w:t xml:space="preserve">                    </w:t>
+      </w:r>
+      <w:proofErr w:type="spellStart"/>
+      <w:proofErr w:type="gramStart"/>
+      <w:r>
+        <w:rPr>
+          <w:rFonts w:asciiTheme="minorHAnsi" w:hAnsiTheme="minorHAnsi" w:cstheme="minorHAnsi"/>
+          <w:szCs w:val="24"/>
+          <w:lang w:val="en-US"/>
+        </w:rPr>
+        <w:t>Q.push</w:t>
+      </w:r>
+      <w:proofErr w:type="spellEnd"/>
+      <w:r>
+        <w:rPr>
+          <w:rFonts w:asciiTheme="minorHAnsi" w:hAnsiTheme="minorHAnsi" w:cstheme="minorHAnsi"/>
+          <w:szCs w:val="24"/>
+          <w:lang w:val="en-US"/>
+        </w:rPr>
+        <w:t>(</w:t>
+      </w:r>
+      <w:proofErr w:type="gramEnd"/>
+      <w:r>
+        <w:rPr>
+          <w:rFonts w:asciiTheme="minorHAnsi" w:hAnsiTheme="minorHAnsi" w:cstheme="minorHAnsi"/>
+          <w:szCs w:val="24"/>
+          <w:lang w:val="en-US"/>
+        </w:rPr>
+        <w:t>v)</w:t>
       </w:r>
     </w:p>
     <w:p>
@@ -3082,13 +3614,31 @@
         </w:rPr>
         <w:t xml:space="preserve">    </w:t>
       </w:r>
-      <w:r>
-        <w:rPr>
-          <w:rFonts w:asciiTheme="minorHAnsi" w:hAnsiTheme="minorHAnsi" w:cstheme="minorHAnsi"/>
-          <w:szCs w:val="24"/>
-        </w:rPr>
-        <w:t>return false</w:t>
-      </w:r>
+      <w:proofErr w:type="spellStart"/>
+      <w:r>
+        <w:rPr>
+          <w:rFonts w:asciiTheme="minorHAnsi" w:hAnsiTheme="minorHAnsi" w:cstheme="minorHAnsi"/>
+          <w:szCs w:val="24"/>
+        </w:rPr>
+        <w:t>return</w:t>
+      </w:r>
+      <w:proofErr w:type="spellEnd"/>
+      <w:r>
+        <w:rPr>
+          <w:rFonts w:asciiTheme="minorHAnsi" w:hAnsiTheme="minorHAnsi" w:cstheme="minorHAnsi"/>
+          <w:szCs w:val="24"/>
+        </w:rPr>
+        <w:t xml:space="preserve"> </w:t>
+      </w:r>
+      <w:proofErr w:type="spellStart"/>
+      <w:r>
+        <w:rPr>
+          <w:rFonts w:asciiTheme="minorHAnsi" w:hAnsiTheme="minorHAnsi" w:cstheme="minorHAnsi"/>
+          <w:szCs w:val="24"/>
+        </w:rPr>
+        <w:t>false</w:t>
+      </w:r>
+      <w:proofErr w:type="spellEnd"/>
     </w:p>
     <w:p>
       <w:pPr>
@@ -3278,7 +3828,25 @@
           <w:szCs w:val="28"/>
           <w:lang w:val="en-US"/>
         </w:rPr>
-        <w:t>N+1=1+b* + (b*)^2 + … + (b*)^d</w:t>
+        <w:t>N+1=1+b* + (b*</w:t>
+      </w:r>
+      <w:proofErr w:type="gramStart"/>
+      <w:r>
+        <w:rPr>
+          <w:sz w:val="28"/>
+          <w:szCs w:val="28"/>
+          <w:lang w:val="en-US"/>
+        </w:rPr>
+        <w:t>)^</w:t>
+      </w:r>
+      <w:proofErr w:type="gramEnd"/>
+      <w:r>
+        <w:rPr>
+          <w:sz w:val="28"/>
+          <w:szCs w:val="28"/>
+          <w:lang w:val="en-US"/>
+        </w:rPr>
+        <w:t>2 + … + (b*)^d</w:t>
       </w:r>
     </w:p>
     <w:p>
@@ -3383,13 +3951,23 @@
         </w:rPr>
         <w:t xml:space="preserve"> – </w:t>
       </w:r>
-      <w:r>
-        <w:rPr>
-          <w:sz w:val="28"/>
-          <w:szCs w:val="28"/>
-          <w:lang w:val="uk-UA"/>
-        </w:rPr>
-        <w:t>глибина рішення</w:t>
+      <w:proofErr w:type="gramStart"/>
+      <w:r>
+        <w:rPr>
+          <w:sz w:val="28"/>
+          <w:szCs w:val="28"/>
+          <w:lang w:val="uk-UA"/>
+        </w:rPr>
+        <w:t>глибина</w:t>
+      </w:r>
+      <w:proofErr w:type="gramEnd"/>
+      <w:r>
+        <w:rPr>
+          <w:sz w:val="28"/>
+          <w:szCs w:val="28"/>
+          <w:lang w:val="uk-UA"/>
+        </w:rPr>
+        <w:t xml:space="preserve"> рішення</w:t>
       </w:r>
     </w:p>
     <w:p>
@@ -3604,13 +4182,23 @@
         </w:rPr>
         <w:t>буде дор</w:t>
       </w:r>
-      <w:r>
-        <w:rPr>
-          <w:sz w:val="28"/>
-          <w:szCs w:val="28"/>
-          <w:lang w:val="uk-UA"/>
-        </w:rPr>
-        <w:t>івнювати вартості шляху до цільового стану</w:t>
+      <w:proofErr w:type="spellStart"/>
+      <w:r>
+        <w:rPr>
+          <w:sz w:val="28"/>
+          <w:szCs w:val="28"/>
+          <w:lang w:val="uk-UA"/>
+        </w:rPr>
+        <w:t>івнювати</w:t>
+      </w:r>
+      <w:proofErr w:type="spellEnd"/>
+      <w:r>
+        <w:rPr>
+          <w:sz w:val="28"/>
+          <w:szCs w:val="28"/>
+          <w:lang w:val="uk-UA"/>
+        </w:rPr>
+        <w:t xml:space="preserve"> вартості шляху до цільового стану</w:t>
       </w:r>
       <w:r>
         <w:rPr>
@@ -3782,6 +4370,7 @@
         </w:rPr>
         <w:t xml:space="preserve">оптимальний, якщо евристична функція </w:t>
       </w:r>
+      <w:proofErr w:type="gramStart"/>
       <w:r>
         <w:rPr>
           <w:sz w:val="28"/>
@@ -3797,6 +4386,7 @@
         </w:rPr>
         <w:t>(</w:t>
       </w:r>
+      <w:proofErr w:type="gramEnd"/>
       <w:r>
         <w:rPr>
           <w:sz w:val="28"/>
@@ -3928,7 +4518,55 @@
           <w:sz w:val="28"/>
           <w:szCs w:val="28"/>
         </w:rPr>
-        <w:t xml:space="preserve">порядок обходу вершин визначається евристичною функцією </w:t>
+        <w:t xml:space="preserve">порядок обходу вершин </w:t>
+      </w:r>
+      <w:proofErr w:type="spellStart"/>
+      <w:r>
+        <w:rPr>
+          <w:sz w:val="28"/>
+          <w:szCs w:val="28"/>
+        </w:rPr>
+        <w:t>визначається</w:t>
+      </w:r>
+      <w:proofErr w:type="spellEnd"/>
+      <w:r>
+        <w:rPr>
+          <w:sz w:val="28"/>
+          <w:szCs w:val="28"/>
+        </w:rPr>
+        <w:t xml:space="preserve"> </w:t>
+      </w:r>
+      <w:proofErr w:type="spellStart"/>
+      <w:r>
+        <w:rPr>
+          <w:sz w:val="28"/>
+          <w:szCs w:val="28"/>
+        </w:rPr>
+        <w:t>евристичною</w:t>
+      </w:r>
+      <w:proofErr w:type="spellEnd"/>
+      <w:r>
+        <w:rPr>
+          <w:sz w:val="28"/>
+          <w:szCs w:val="28"/>
+        </w:rPr>
+        <w:t xml:space="preserve"> </w:t>
+      </w:r>
+      <w:proofErr w:type="spellStart"/>
+      <w:r>
+        <w:rPr>
+          <w:sz w:val="28"/>
+          <w:szCs w:val="28"/>
+        </w:rPr>
+        <w:t>функцією</w:t>
+      </w:r>
+      <w:proofErr w:type="spellEnd"/>
+      <w:r>
+        <w:rPr>
+          <w:sz w:val="28"/>
+          <w:szCs w:val="28"/>
+        </w:rPr>
+        <w:t xml:space="preserve"> </w:t>
       </w:r>
       <w:r>
         <w:rPr>
@@ -3937,6 +4575,7 @@
         </w:rPr>
         <w:t>“</w:t>
       </w:r>
+      <w:proofErr w:type="spellStart"/>
       <w:r>
         <w:rPr>
           <w:sz w:val="28"/>
@@ -3945,6 +4584,7 @@
         </w:rPr>
         <w:t>відстань+вартість</w:t>
       </w:r>
+      <w:proofErr w:type="spellEnd"/>
       <w:r>
         <w:rPr>
           <w:sz w:val="28"/>
@@ -3958,7 +4598,25 @@
           <w:szCs w:val="28"/>
           <w:lang w:val="uk-UA"/>
         </w:rPr>
-        <w:t xml:space="preserve">. А* покроково проглядає усі шляхи, що ведуть від початкової вершини в кінцеву, поки не знайде мінімальний. Алгоритм спочатку проглядає ті маршрути, котрі </w:t>
+        <w:t xml:space="preserve">. А* </w:t>
+      </w:r>
+      <w:proofErr w:type="spellStart"/>
+      <w:r>
+        <w:rPr>
+          <w:sz w:val="28"/>
+          <w:szCs w:val="28"/>
+          <w:lang w:val="uk-UA"/>
+        </w:rPr>
+        <w:t>покроково</w:t>
+      </w:r>
+      <w:proofErr w:type="spellEnd"/>
+      <w:r>
+        <w:rPr>
+          <w:sz w:val="28"/>
+          <w:szCs w:val="28"/>
+          <w:lang w:val="uk-UA"/>
+        </w:rPr>
+        <w:t xml:space="preserve"> проглядає усі шляхи, що ведуть від початкової вершини в кінцеву, поки не знайде мінімальний. Алгоритм спочатку проглядає ті маршрути, котрі </w:t>
       </w:r>
       <w:r>
         <w:rPr>
@@ -4006,6 +4664,7 @@
           <w:lang w:val="uk-UA"/>
         </w:rPr>
       </w:pPr>
+      <w:proofErr w:type="gramStart"/>
       <w:r>
         <w:rPr>
           <w:sz w:val="28"/>
@@ -4021,6 +4680,7 @@
         </w:rPr>
         <w:t>(</w:t>
       </w:r>
+      <w:proofErr w:type="gramEnd"/>
       <w:r>
         <w:rPr>
           <w:sz w:val="28"/>
@@ -4028,13 +4688,23 @@
         </w:rPr>
         <w:t>р</w:t>
       </w:r>
-      <w:r>
-        <w:rPr>
-          <w:sz w:val="28"/>
-          <w:szCs w:val="28"/>
-          <w:lang w:val="uk-UA"/>
-        </w:rPr>
-        <w:t xml:space="preserve">еалізовано) </w:t>
+      <w:proofErr w:type="spellStart"/>
+      <w:r>
+        <w:rPr>
+          <w:sz w:val="28"/>
+          <w:szCs w:val="28"/>
+          <w:lang w:val="uk-UA"/>
+        </w:rPr>
+        <w:t>еалізовано</w:t>
+      </w:r>
+      <w:proofErr w:type="spellEnd"/>
+      <w:r>
+        <w:rPr>
+          <w:sz w:val="28"/>
+          <w:szCs w:val="28"/>
+          <w:lang w:val="uk-UA"/>
+        </w:rPr>
+        <w:t xml:space="preserve">) </w:t>
       </w:r>
       <w:r>
         <w:rPr>
@@ -4065,7 +4735,25 @@
           <w:szCs w:val="28"/>
           <w:lang w:val="uk-UA"/>
         </w:rPr>
-        <w:t>-значення найкращого альтернативного шляху, що доступний з предка поточного вузла. Якщо поточний вузол більший ніж даний ліміт, то поточний етап рекурсії скасовується і рекурсія продовжується з альтернативного шляху.</w:t>
+        <w:t xml:space="preserve">-значення найкращого альтернативного шляху, що доступний з </w:t>
+      </w:r>
+      <w:proofErr w:type="spellStart"/>
+      <w:r>
+        <w:rPr>
+          <w:sz w:val="28"/>
+          <w:szCs w:val="28"/>
+          <w:lang w:val="uk-UA"/>
+        </w:rPr>
+        <w:t>предка</w:t>
+      </w:r>
+      <w:proofErr w:type="spellEnd"/>
+      <w:r>
+        <w:rPr>
+          <w:sz w:val="28"/>
+          <w:szCs w:val="28"/>
+          <w:lang w:val="uk-UA"/>
+        </w:rPr>
+        <w:t xml:space="preserve"> поточного вузла. Якщо поточний вузол більший ніж даний ліміт, то поточний етап рекурсії скасовується і рекурсія продовжується з альтернативного шляху.</w:t>
       </w:r>
     </w:p>
     <w:p>
@@ -4162,13 +4850,23 @@
         </w:rPr>
         <w:t xml:space="preserve"> – </w:t>
       </w:r>
-      <w:r>
-        <w:rPr>
-          <w:sz w:val="28"/>
-          <w:szCs w:val="28"/>
-          <w:lang w:val="uk-UA"/>
-        </w:rPr>
-        <w:t>манхетенська відстань між клітинками, вимірюється як сума відстаней між двома клітинками в горизонтальному та вертикальному напрямах</w:t>
+      <w:proofErr w:type="spellStart"/>
+      <w:r>
+        <w:rPr>
+          <w:sz w:val="28"/>
+          <w:szCs w:val="28"/>
+          <w:lang w:val="uk-UA"/>
+        </w:rPr>
+        <w:t>манхетенська</w:t>
+      </w:r>
+      <w:proofErr w:type="spellEnd"/>
+      <w:r>
+        <w:rPr>
+          <w:sz w:val="28"/>
+          <w:szCs w:val="28"/>
+          <w:lang w:val="uk-UA"/>
+        </w:rPr>
+        <w:t xml:space="preserve"> відстань між клітинками, вимірюється як сума відстаней між двома клітинками в горизонтальному та вертикальному напрямах</w:t>
       </w:r>
       <w:r>
         <w:rPr>
@@ -4210,13 +4908,41 @@
         </w:rPr>
         <w:t xml:space="preserve"> </w:t>
       </w:r>
-      <w:r>
-        <w:rPr>
-          <w:sz w:val="28"/>
-          <w:szCs w:val="28"/>
-          <w:lang w:val="uk-UA"/>
-        </w:rPr>
-        <w:t>оцінка упорядкованності)</w:t>
+      <w:proofErr w:type="gramStart"/>
+      <w:r>
+        <w:rPr>
+          <w:sz w:val="28"/>
+          <w:szCs w:val="28"/>
+          <w:lang w:val="uk-UA"/>
+        </w:rPr>
+        <w:t>оцінка</w:t>
+      </w:r>
+      <w:proofErr w:type="gramEnd"/>
+      <w:r>
+        <w:rPr>
+          <w:sz w:val="28"/>
+          <w:szCs w:val="28"/>
+          <w:lang w:val="uk-UA"/>
+        </w:rPr>
+        <w:t xml:space="preserve"> </w:t>
+      </w:r>
+      <w:proofErr w:type="spellStart"/>
+      <w:r>
+        <w:rPr>
+          <w:sz w:val="28"/>
+          <w:szCs w:val="28"/>
+          <w:lang w:val="uk-UA"/>
+        </w:rPr>
+        <w:t>упорядкованності</w:t>
+      </w:r>
+      <w:proofErr w:type="spellEnd"/>
+      <w:r>
+        <w:rPr>
+          <w:sz w:val="28"/>
+          <w:szCs w:val="28"/>
+          <w:lang w:val="uk-UA"/>
+        </w:rPr>
+        <w:t>)</w:t>
       </w:r>
       <w:r>
         <w:rPr>
@@ -4288,7 +5014,25 @@
           <w:szCs w:val="28"/>
           <w:lang w:val="uk-UA"/>
         </w:rPr>
-        <w:t xml:space="preserve"> Ця функція не задовільняє умовам допустимості при якому </w:t>
+        <w:t xml:space="preserve"> Ця функція не </w:t>
+      </w:r>
+      <w:proofErr w:type="spellStart"/>
+      <w:r>
+        <w:rPr>
+          <w:sz w:val="28"/>
+          <w:szCs w:val="28"/>
+          <w:lang w:val="uk-UA"/>
+        </w:rPr>
+        <w:t>задовільняє</w:t>
+      </w:r>
+      <w:proofErr w:type="spellEnd"/>
+      <w:r>
+        <w:rPr>
+          <w:sz w:val="28"/>
+          <w:szCs w:val="28"/>
+          <w:lang w:val="uk-UA"/>
+        </w:rPr>
+        <w:t xml:space="preserve"> умовам допустимості при якому </w:t>
       </w:r>
       <w:r>
         <w:rPr>
@@ -4338,8 +5082,6 @@
         </w:rPr>
         <w:t>В загальному</w:t>
       </w:r>
-      <w:bookmarkStart w:id="0" w:name="_GoBack"/>
-      <w:bookmarkEnd w:id="0"/>
       <w:r>
         <w:rPr>
           <w:sz w:val="28"/>

</xml_diff>